<commit_message>
Adding extensibility. Updating documentation. Finalising version 1
</commit_message>
<xml_diff>
--- a/CustomURIParser User Guide.docx
+++ b/CustomURIParser User Guide.docx
@@ -1744,19 +1744,7 @@
           <w:sz w:val="19"/>
           <w:szCs w:val="19"/>
         </w:rPr>
-        <w:t>path?que</w:t>
-      </w:r>
-      <w:bookmarkStart w:id="0" w:name="_GoBack"/>
-      <w:bookmarkEnd w:id="0"/>
-      <w:r>
-        <w:rPr>
-          <w:rFonts w:asciiTheme="majorHAnsi" w:hAnsiTheme="majorHAnsi" w:cstheme="majorHAnsi"/>
-          <w:i/>
-          <w:color w:val="000000"/>
-          <w:sz w:val="19"/>
-          <w:szCs w:val="19"/>
-        </w:rPr>
-        <w:t>ry</w:t>
+        <w:t>path?query</w:t>
       </w:r>
       <w:proofErr w:type="gramEnd"/>
       <w:r>
@@ -1887,6 +1875,196 @@
         </w:drawing>
       </w:r>
     </w:p>
+    <w:p/>
+    <w:p>
+      <w:pPr>
+        <w:pStyle w:val="Heading2"/>
+        <w:numPr>
+          <w:ilvl w:val="0"/>
+          <w:numId w:val="1"/>
+        </w:numPr>
+      </w:pPr>
+      <w:r>
+        <w:t>Ex</w:t>
+      </w:r>
+      <w:r>
+        <w:t>tensibility</w:t>
+      </w:r>
+    </w:p>
+    <w:p>
+      <w:r>
+        <w:t xml:space="preserve">The </w:t>
+      </w:r>
+      <w:proofErr w:type="spellStart"/>
+      <w:r>
+        <w:t>CustomURIParser</w:t>
+      </w:r>
+      <w:proofErr w:type="spellEnd"/>
+      <w:r>
+        <w:t xml:space="preserve"> returns the ‘path’ including the first slash ‘/’, the ‘query’ including the first question mark ‘?’, and the fragment including the first hash ‘#’. </w:t>
+      </w:r>
+      <w:r>
+        <w:t xml:space="preserve">The following method can be overridden </w:t>
+      </w:r>
+      <w:proofErr w:type="gramStart"/>
+      <w:r>
+        <w:t>in order to</w:t>
+      </w:r>
+      <w:proofErr w:type="gramEnd"/>
+      <w:r>
+        <w:t xml:space="preserve"> manipulate these components before presenting it to the user:</w:t>
+      </w:r>
+    </w:p>
+    <w:p>
+      <w:r>
+        <w:rPr>
+          <w:noProof/>
+        </w:rPr>
+        <w:lastRenderedPageBreak/>
+        <w:drawing>
+          <wp:inline distT="0" distB="0" distL="0" distR="0" wp14:anchorId="107FAA42" wp14:editId="5BC8D4AA">
+            <wp:extent cx="5486400" cy="1051560"/>
+            <wp:effectExtent l="0" t="0" r="0" b="0"/>
+            <wp:docPr id="7" name="Picture 7"/>
+            <wp:cNvGraphicFramePr>
+              <a:graphicFrameLocks xmlns:a="http://schemas.openxmlformats.org/drawingml/2006/main" noChangeAspect="1"/>
+            </wp:cNvGraphicFramePr>
+            <a:graphic xmlns:a="http://schemas.openxmlformats.org/drawingml/2006/main">
+              <a:graphicData uri="http://schemas.openxmlformats.org/drawingml/2006/picture">
+                <pic:pic xmlns:pic="http://schemas.openxmlformats.org/drawingml/2006/picture">
+                  <pic:nvPicPr>
+                    <pic:cNvPr id="0" name="Picture 7"/>
+                    <pic:cNvPicPr>
+                      <a:picLocks noChangeAspect="1" noChangeArrowheads="1"/>
+                    </pic:cNvPicPr>
+                  </pic:nvPicPr>
+                  <pic:blipFill>
+                    <a:blip r:embed="rId11">
+                      <a:extLst>
+                        <a:ext uri="{28A0092B-C50C-407E-A947-70E740481C1C}">
+                          <a14:useLocalDpi xmlns:a14="http://schemas.microsoft.com/office/drawing/2010/main" val="0"/>
+                        </a:ext>
+                      </a:extLst>
+                    </a:blip>
+                    <a:srcRect/>
+                    <a:stretch>
+                      <a:fillRect/>
+                    </a:stretch>
+                  </pic:blipFill>
+                  <pic:spPr bwMode="auto">
+                    <a:xfrm>
+                      <a:off x="0" y="0"/>
+                      <a:ext cx="5486400" cy="1051560"/>
+                    </a:xfrm>
+                    <a:prstGeom prst="rect">
+                      <a:avLst/>
+                    </a:prstGeom>
+                    <a:noFill/>
+                    <a:ln>
+                      <a:noFill/>
+                    </a:ln>
+                  </pic:spPr>
+                </pic:pic>
+              </a:graphicData>
+            </a:graphic>
+          </wp:inline>
+        </w:drawing>
+      </w:r>
+    </w:p>
+    <w:p/>
+    <w:p>
+      <w:r>
+        <w:t>An example implementation is as follows</w:t>
+      </w:r>
+      <w:r>
+        <w:t>:</w:t>
+      </w:r>
+      <w:bookmarkStart w:id="0" w:name="_GoBack"/>
+      <w:bookmarkEnd w:id="0"/>
+      <w:r>
+        <w:t xml:space="preserve"> We inherit from </w:t>
+      </w:r>
+      <w:proofErr w:type="spellStart"/>
+      <w:r>
+        <w:t>URIParser</w:t>
+      </w:r>
+      <w:proofErr w:type="spellEnd"/>
+      <w:r>
+        <w:t xml:space="preserve"> in the </w:t>
+      </w:r>
+      <w:proofErr w:type="spellStart"/>
+      <w:r>
+        <w:t>CustomURIParser</w:t>
+      </w:r>
+      <w:proofErr w:type="spellEnd"/>
+      <w:r>
+        <w:t xml:space="preserve"> namespace once we’ve included the </w:t>
+      </w:r>
+      <w:r>
+        <w:t>CustomURIParser.dll</w:t>
+      </w:r>
+      <w:r>
+        <w:t xml:space="preserve"> as a reference. Then we define our own component handling method</w:t>
+      </w:r>
+      <w:r>
+        <w:t>:</w:t>
+      </w:r>
+    </w:p>
+    <w:p>
+      <w:r>
+        <w:rPr>
+          <w:noProof/>
+        </w:rPr>
+        <w:drawing>
+          <wp:inline distT="0" distB="0" distL="0" distR="0" wp14:anchorId="61342842" wp14:editId="0CE86AD5">
+            <wp:extent cx="5478780" cy="3406140"/>
+            <wp:effectExtent l="0" t="0" r="7620" b="3810"/>
+            <wp:docPr id="8" name="Picture 8"/>
+            <wp:cNvGraphicFramePr>
+              <a:graphicFrameLocks xmlns:a="http://schemas.openxmlformats.org/drawingml/2006/main" noChangeAspect="1"/>
+            </wp:cNvGraphicFramePr>
+            <a:graphic xmlns:a="http://schemas.openxmlformats.org/drawingml/2006/main">
+              <a:graphicData uri="http://schemas.openxmlformats.org/drawingml/2006/picture">
+                <pic:pic xmlns:pic="http://schemas.openxmlformats.org/drawingml/2006/picture">
+                  <pic:nvPicPr>
+                    <pic:cNvPr id="0" name="Picture 8"/>
+                    <pic:cNvPicPr>
+                      <a:picLocks noChangeAspect="1" noChangeArrowheads="1"/>
+                    </pic:cNvPicPr>
+                  </pic:nvPicPr>
+                  <pic:blipFill>
+                    <a:blip r:embed="rId12">
+                      <a:extLst>
+                        <a:ext uri="{28A0092B-C50C-407E-A947-70E740481C1C}">
+                          <a14:useLocalDpi xmlns:a14="http://schemas.microsoft.com/office/drawing/2010/main" val="0"/>
+                        </a:ext>
+                      </a:extLst>
+                    </a:blip>
+                    <a:srcRect/>
+                    <a:stretch>
+                      <a:fillRect/>
+                    </a:stretch>
+                  </pic:blipFill>
+                  <pic:spPr bwMode="auto">
+                    <a:xfrm>
+                      <a:off x="0" y="0"/>
+                      <a:ext cx="5478780" cy="3406140"/>
+                    </a:xfrm>
+                    <a:prstGeom prst="rect">
+                      <a:avLst/>
+                    </a:prstGeom>
+                    <a:noFill/>
+                    <a:ln>
+                      <a:noFill/>
+                    </a:ln>
+                  </pic:spPr>
+                </pic:pic>
+              </a:graphicData>
+            </a:graphic>
+          </wp:inline>
+        </w:drawing>
+      </w:r>
+    </w:p>
     <w:sectPr>
       <w:pgSz w:w="12240" w:h="15840"/>
       <w:pgMar w:top="1440" w:right="1800" w:bottom="1440" w:left="1800" w:header="708" w:footer="708" w:gutter="0"/>
@@ -2072,7 +2250,7 @@
     </w:lvl>
   </w:abstractNum>
   <w:abstractNum w:abstractNumId="2" w15:restartNumberingAfterBreak="0">
-    <w:nsid w:val="6D3E3AEB"/>
+    <w:nsid w:val="6C4A1EE8"/>
     <w:multiLevelType w:val="hybridMultilevel"/>
     <w:tmpl w:val="AD622B12"/>
     <w:lvl w:ilvl="0" w:tplc="0409000F">
@@ -2157,14 +2335,103 @@
       </w:pPr>
     </w:lvl>
   </w:abstractNum>
+  <w:abstractNum w:abstractNumId="3" w15:restartNumberingAfterBreak="0">
+    <w:nsid w:val="6D3E3AEB"/>
+    <w:multiLevelType w:val="hybridMultilevel"/>
+    <w:tmpl w:val="C686BC36"/>
+    <w:lvl w:ilvl="0" w:tplc="0409000F">
+      <w:start w:val="1"/>
+      <w:numFmt w:val="decimal"/>
+      <w:lvlText w:val="%1."/>
+      <w:lvlJc w:val="left"/>
+      <w:pPr>
+        <w:ind w:left="720" w:hanging="360"/>
+      </w:pPr>
+    </w:lvl>
+    <w:lvl w:ilvl="1" w:tplc="04090019">
+      <w:start w:val="1"/>
+      <w:numFmt w:val="lowerLetter"/>
+      <w:lvlText w:val="%2."/>
+      <w:lvlJc w:val="left"/>
+      <w:pPr>
+        <w:ind w:left="1440" w:hanging="360"/>
+      </w:pPr>
+    </w:lvl>
+    <w:lvl w:ilvl="2" w:tplc="0409001B" w:tentative="1">
+      <w:start w:val="1"/>
+      <w:numFmt w:val="lowerRoman"/>
+      <w:lvlText w:val="%3."/>
+      <w:lvlJc w:val="right"/>
+      <w:pPr>
+        <w:ind w:left="2160" w:hanging="180"/>
+      </w:pPr>
+    </w:lvl>
+    <w:lvl w:ilvl="3" w:tplc="0409000F" w:tentative="1">
+      <w:start w:val="1"/>
+      <w:numFmt w:val="decimal"/>
+      <w:lvlText w:val="%4."/>
+      <w:lvlJc w:val="left"/>
+      <w:pPr>
+        <w:ind w:left="2880" w:hanging="360"/>
+      </w:pPr>
+    </w:lvl>
+    <w:lvl w:ilvl="4" w:tplc="04090019" w:tentative="1">
+      <w:start w:val="1"/>
+      <w:numFmt w:val="lowerLetter"/>
+      <w:lvlText w:val="%5."/>
+      <w:lvlJc w:val="left"/>
+      <w:pPr>
+        <w:ind w:left="3600" w:hanging="360"/>
+      </w:pPr>
+    </w:lvl>
+    <w:lvl w:ilvl="5" w:tplc="0409001B" w:tentative="1">
+      <w:start w:val="1"/>
+      <w:numFmt w:val="lowerRoman"/>
+      <w:lvlText w:val="%6."/>
+      <w:lvlJc w:val="right"/>
+      <w:pPr>
+        <w:ind w:left="4320" w:hanging="180"/>
+      </w:pPr>
+    </w:lvl>
+    <w:lvl w:ilvl="6" w:tplc="0409000F" w:tentative="1">
+      <w:start w:val="1"/>
+      <w:numFmt w:val="decimal"/>
+      <w:lvlText w:val="%7."/>
+      <w:lvlJc w:val="left"/>
+      <w:pPr>
+        <w:ind w:left="5040" w:hanging="360"/>
+      </w:pPr>
+    </w:lvl>
+    <w:lvl w:ilvl="7" w:tplc="04090019" w:tentative="1">
+      <w:start w:val="1"/>
+      <w:numFmt w:val="lowerLetter"/>
+      <w:lvlText w:val="%8."/>
+      <w:lvlJc w:val="left"/>
+      <w:pPr>
+        <w:ind w:left="5760" w:hanging="360"/>
+      </w:pPr>
+    </w:lvl>
+    <w:lvl w:ilvl="8" w:tplc="0409001B" w:tentative="1">
+      <w:start w:val="1"/>
+      <w:numFmt w:val="lowerRoman"/>
+      <w:lvlText w:val="%9."/>
+      <w:lvlJc w:val="right"/>
+      <w:pPr>
+        <w:ind w:left="6480" w:hanging="180"/>
+      </w:pPr>
+    </w:lvl>
+  </w:abstractNum>
   <w:num w:numId="1">
-    <w:abstractNumId w:val="2"/>
+    <w:abstractNumId w:val="3"/>
   </w:num>
   <w:num w:numId="2">
     <w:abstractNumId w:val="0"/>
   </w:num>
   <w:num w:numId="3">
     <w:abstractNumId w:val="1"/>
+  </w:num>
+  <w:num w:numId="4">
+    <w:abstractNumId w:val="2"/>
   </w:num>
 </w:numbering>
 </file>

</xml_diff>